<commit_message>
Dynamic generation and minor fixes
</commit_message>
<xml_diff>
--- a/src/main/resources/Softwarelizenzvertrag_CobiGen_Template.docx
+++ b/src/main/resources/Softwarelizenzvertrag_CobiGen_Template.docx
@@ -1647,6 +1647,52 @@
           <w:rFonts w:ascii="Arial" w:hAnsi="Arial" w:cs="Arial"/>
           <w:sz w:val="20"/>
           <w:szCs w:val="20"/>
+          <w:lang w:val="en-US"/>
+        </w:rPr>
+        <w:fldChar w:fldCharType="begin"/>
+      </w:r>
+      <w:r>
+        <w:rPr>
+          <w:rFonts w:ascii="Arial" w:hAnsi="Arial" w:cs="Arial"/>
+          <w:sz w:val="20"/>
+          <w:szCs w:val="20"/>
+          <w:lang w:val="en-US"/>
+        </w:rPr>
+        <w:instrText xml:space="preserve"> MERGEFIELD  [/#if]  \* MERGEFORMAT </w:instrText>
+      </w:r>
+      <w:r>
+        <w:rPr>
+          <w:rFonts w:ascii="Arial" w:hAnsi="Arial" w:cs="Arial"/>
+          <w:sz w:val="20"/>
+          <w:szCs w:val="20"/>
+          <w:lang w:val="en-US"/>
+        </w:rPr>
+        <w:fldChar w:fldCharType="separate"/>
+      </w:r>
+      <w:r>
+        <w:rPr>
+          <w:rFonts w:ascii="Arial" w:hAnsi="Arial" w:cs="Arial"/>
+          <w:noProof/>
+          <w:sz w:val="20"/>
+          <w:szCs w:val="20"/>
+          <w:lang w:val="en-US"/>
+        </w:rPr>
+        <w:t>«[/#if]»</w:t>
+      </w:r>
+      <w:r>
+        <w:rPr>
+          <w:rFonts w:ascii="Arial" w:hAnsi="Arial" w:cs="Arial"/>
+          <w:sz w:val="20"/>
+          <w:szCs w:val="20"/>
+          <w:lang w:val="en-US"/>
+        </w:rPr>
+        <w:fldChar w:fldCharType="end"/>
+      </w:r>
+      <w:r>
+        <w:rPr>
+          <w:rFonts w:ascii="Arial" w:hAnsi="Arial" w:cs="Arial"/>
+          <w:sz w:val="20"/>
+          <w:szCs w:val="20"/>
         </w:rPr>
         <w:fldChar w:fldCharType="begin"/>
       </w:r>
@@ -2957,9 +3003,9 @@
         </w:rPr>
         <w:fldChar w:fldCharType="end"/>
       </w:r>
-      <w:bookmarkStart w:id="1" w:name="_GoBack"/>
-      <w:bookmarkEnd w:id="1"/>
     </w:p>
+    <w:bookmarkStart w:id="1" w:name="_GoBack"/>
+    <w:bookmarkEnd w:id="1"/>
     <w:p>
       <w:pPr>
         <w:spacing w:line="360" w:lineRule="auto"/>
@@ -2971,58 +3017,6 @@
           <w:lang w:val="en-US"/>
         </w:rPr>
       </w:pPr>
-      <w:r>
-        <w:rPr>
-          <w:rFonts w:ascii="Arial" w:hAnsi="Arial" w:cs="Arial"/>
-          <w:sz w:val="20"/>
-          <w:szCs w:val="20"/>
-        </w:rPr>
-        <w:fldChar w:fldCharType="begin"/>
-      </w:r>
-      <w:r>
-        <w:rPr>
-          <w:rFonts w:ascii="Arial" w:hAnsi="Arial" w:cs="Arial"/>
-          <w:sz w:val="20"/>
-          <w:szCs w:val="20"/>
-          <w:lang w:val="en-US"/>
-        </w:rPr>
-        <w:instrText xml:space="preserve"> MERGEFIELD  [/#if]  \* MERGEFORMAT </w:instrText>
-      </w:r>
-      <w:r>
-        <w:rPr>
-          <w:rFonts w:ascii="Arial" w:hAnsi="Arial" w:cs="Arial"/>
-          <w:sz w:val="20"/>
-          <w:szCs w:val="20"/>
-        </w:rPr>
-        <w:fldChar w:fldCharType="separate"/>
-      </w:r>
-      <w:r>
-        <w:rPr>
-          <w:rFonts w:ascii="Arial" w:hAnsi="Arial" w:cs="Arial"/>
-          <w:noProof/>
-          <w:sz w:val="20"/>
-          <w:szCs w:val="20"/>
-          <w:lang w:val="en-US"/>
-        </w:rPr>
-        <w:t>«[/#if]»</w:t>
-      </w:r>
-      <w:r>
-        <w:rPr>
-          <w:rFonts w:ascii="Arial" w:hAnsi="Arial" w:cs="Arial"/>
-          <w:sz w:val="20"/>
-          <w:szCs w:val="20"/>
-        </w:rPr>
-        <w:fldChar w:fldCharType="end"/>
-      </w:r>
-      <w:r>
-        <w:rPr>
-          <w:rFonts w:ascii="Arial" w:hAnsi="Arial" w:cs="Arial"/>
-          <w:sz w:val="20"/>
-          <w:szCs w:val="20"/>
-          <w:lang w:val="en-US"/>
-        </w:rPr>
-        <w:t xml:space="preserve"> </w:t>
-      </w:r>
       <w:r>
         <w:rPr>
           <w:rFonts w:ascii="Arial" w:hAnsi="Arial" w:cs="Arial"/>
@@ -3152,6 +3146,7 @@
           <w:rFonts w:ascii="Arial" w:hAnsi="Arial" w:cs="Arial"/>
           <w:sz w:val="20"/>
           <w:szCs w:val="20"/>
+          <w:lang w:val="en-US"/>
         </w:rPr>
       </w:pPr>
       <w:r>
@@ -3168,6 +3163,7 @@
           <w:rFonts w:ascii="Arial" w:hAnsi="Arial" w:cs="Arial"/>
           <w:sz w:val="20"/>
           <w:szCs w:val="20"/>
+          <w:lang w:val="en-US"/>
         </w:rPr>
         <w:instrText xml:space="preserve"> MERGEFIELD  ${plugIn.name}  \* MERGEFORMAT </w:instrText>
       </w:r>
@@ -3186,6 +3182,7 @@
           <w:noProof/>
           <w:sz w:val="20"/>
           <w:szCs w:val="20"/>
+          <w:lang w:val="en-US"/>
         </w:rPr>
         <w:t>«${plugIn.name}»</w:t>
       </w:r>
@@ -3203,6 +3200,7 @@
           <w:rFonts w:ascii="Arial" w:hAnsi="Arial" w:cs="Arial"/>
           <w:sz w:val="20"/>
           <w:szCs w:val="20"/>
+          <w:lang w:val="en-US"/>
         </w:rPr>
         <w:tab/>
       </w:r>
@@ -3211,6 +3209,7 @@
           <w:rFonts w:ascii="Arial" w:hAnsi="Arial" w:cs="Arial"/>
           <w:sz w:val="20"/>
           <w:szCs w:val="20"/>
+          <w:lang w:val="en-US"/>
         </w:rPr>
         <w:tab/>
       </w:r>
@@ -3228,6 +3227,7 @@
           <w:rFonts w:ascii="Arial" w:hAnsi="Arial" w:cs="Arial"/>
           <w:sz w:val="20"/>
           <w:szCs w:val="20"/>
+          <w:lang w:val="en-US"/>
         </w:rPr>
         <w:instrText xml:space="preserve"> MERGEFIELD  ${plugIn.version}  \* MERGEFORMAT </w:instrText>
       </w:r>
@@ -3246,6 +3246,7 @@
           <w:noProof/>
           <w:sz w:val="20"/>
           <w:szCs w:val="20"/>
+          <w:lang w:val="en-US"/>
         </w:rPr>
         <w:t>«${plugIn.version}»</w:t>
       </w:r>
@@ -3274,6 +3275,7 @@
           <w:color w:val="24292E"/>
           <w:sz w:val="20"/>
           <w:szCs w:val="20"/>
+          <w:lang w:val="en-US"/>
         </w:rPr>
         <w:instrText xml:space="preserve"> MERGEFIELD  [/#list]  \* MERGEFORMAT </w:instrText>
       </w:r>
@@ -3294,6 +3296,7 @@
           <w:color w:val="24292E"/>
           <w:sz w:val="20"/>
           <w:szCs w:val="20"/>
+          <w:lang w:val="en-US"/>
         </w:rPr>
         <w:t>«[/#list]»</w:t>
       </w:r>
@@ -3307,6 +3310,58 @@
         </w:rPr>
         <w:fldChar w:fldCharType="end"/>
       </w:r>
+      <w:r>
+        <w:rPr>
+          <w:rFonts w:ascii="Arial" w:hAnsi="Arial" w:cs="Arial"/>
+          <w:sz w:val="20"/>
+          <w:szCs w:val="20"/>
+          <w:lang w:val="en-US"/>
+        </w:rPr>
+        <w:t xml:space="preserve"> </w:t>
+      </w:r>
+      <w:r>
+        <w:rPr>
+          <w:rFonts w:ascii="Arial" w:hAnsi="Arial" w:cs="Arial"/>
+          <w:sz w:val="20"/>
+          <w:szCs w:val="20"/>
+        </w:rPr>
+        <w:fldChar w:fldCharType="begin"/>
+      </w:r>
+      <w:r>
+        <w:rPr>
+          <w:rFonts w:ascii="Arial" w:hAnsi="Arial" w:cs="Arial"/>
+          <w:sz w:val="20"/>
+          <w:szCs w:val="20"/>
+          <w:lang w:val="en-US"/>
+        </w:rPr>
+        <w:instrText xml:space="preserve"> MERGEFIELD  [/#if]  \* MERGEFORMAT </w:instrText>
+      </w:r>
+      <w:r>
+        <w:rPr>
+          <w:rFonts w:ascii="Arial" w:hAnsi="Arial" w:cs="Arial"/>
+          <w:sz w:val="20"/>
+          <w:szCs w:val="20"/>
+        </w:rPr>
+        <w:fldChar w:fldCharType="separate"/>
+      </w:r>
+      <w:r>
+        <w:rPr>
+          <w:rFonts w:ascii="Arial" w:hAnsi="Arial" w:cs="Arial"/>
+          <w:noProof/>
+          <w:sz w:val="20"/>
+          <w:szCs w:val="20"/>
+          <w:lang w:val="en-US"/>
+        </w:rPr>
+        <w:t>«[/#if]»</w:t>
+      </w:r>
+      <w:r>
+        <w:rPr>
+          <w:rFonts w:ascii="Arial" w:hAnsi="Arial" w:cs="Arial"/>
+          <w:sz w:val="20"/>
+          <w:szCs w:val="20"/>
+        </w:rPr>
+        <w:fldChar w:fldCharType="end"/>
+      </w:r>
     </w:p>
     <w:p>
       <w:pPr>
@@ -3341,40 +3396,7 @@
           <w:sz w:val="20"/>
           <w:szCs w:val="20"/>
         </w:rPr>
-        <w:fldChar w:fldCharType="begin"/>
-      </w:r>
-      <w:r>
-        <w:rPr>
-          <w:rFonts w:ascii="Arial" w:hAnsi="Arial" w:cs="Arial"/>
-          <w:sz w:val="20"/>
-          <w:szCs w:val="20"/>
-        </w:rPr>
-        <w:instrText xml:space="preserve"> MERGEFIELD  [/#if]  \* MERGEFORMAT </w:instrText>
-      </w:r>
-      <w:r>
-        <w:rPr>
-          <w:rFonts w:ascii="Arial" w:hAnsi="Arial" w:cs="Arial"/>
-          <w:sz w:val="20"/>
-          <w:szCs w:val="20"/>
-        </w:rPr>
-        <w:fldChar w:fldCharType="separate"/>
-      </w:r>
-      <w:r>
-        <w:rPr>
-          <w:rFonts w:ascii="Arial" w:hAnsi="Arial" w:cs="Arial"/>
-          <w:noProof/>
-          <w:sz w:val="20"/>
-          <w:szCs w:val="20"/>
-        </w:rPr>
-        <w:t>«[/#if]»</w:t>
-      </w:r>
-      <w:r>
-        <w:rPr>
-          <w:rFonts w:ascii="Arial" w:hAnsi="Arial" w:cs="Arial"/>
-          <w:sz w:val="20"/>
-          <w:szCs w:val="20"/>
-        </w:rPr>
-        <w:fldChar w:fldCharType="end"/>
+        <w:t xml:space="preserve"> </w:t>
       </w:r>
     </w:p>
     <w:p>
@@ -4104,10 +4126,10 @@
               <w:fldChar w:fldCharType="begin"/>
             </w:r>
             <w:r>
-              <w:instrText xml:space="preserve"> MERGEFIELD  ${mainApplicationsComponents[index].license}  \* M</w:instrText>
+              <w:instrText xml:space="preserve"> MERGEFIELD  ${mainA</w:instrText>
             </w:r>
             <w:r>
-              <w:instrText xml:space="preserve">ERGEFORMAT </w:instrText>
+              <w:instrText xml:space="preserve">pplicationsComponents[index].license}  \* MERGEFORMAT </w:instrText>
             </w:r>
             <w:r>
               <w:fldChar w:fldCharType="separate"/>
@@ -13451,7 +13473,7 @@
 </file>
 
 <file path=customXml/itemProps1.xml><?xml version="1.0" encoding="utf-8"?>
-<ds:datastoreItem xmlns:ds="http://schemas.openxmlformats.org/officeDocument/2006/customXml" ds:itemID="{CB822068-0126-4D47-8FCF-76DD2C9F128F}">
+<ds:datastoreItem xmlns:ds="http://schemas.openxmlformats.org/officeDocument/2006/customXml" ds:itemID="{BADC46FA-82FA-49A6-A2AC-E175E0E209EC}">
   <ds:schemaRefs>
     <ds:schemaRef ds:uri="http://schemas.openxmlformats.org/officeDocument/2006/bibliography"/>
   </ds:schemaRefs>

</xml_diff>